<commit_message>
Docente modulos y manuales usuarios
</commit_message>
<xml_diff>
--- a/public/plantillas/convenio-no-remunerado.docx
+++ b/public/plantillas/convenio-no-remunerado.docx
@@ -33,7 +33,31 @@
           <w:u w:val="single"/>
           <w:lang w:val="es-PE" w:eastAsia="es-PE"/>
         </w:rPr>
-        <w:t>CONVENIO INDIVIDUAL DE PRÁCTICAS PRE PROFESIONALES REMUNERADAS</w:t>
+        <w:t xml:space="preserve">CONVENIO INDIVIDUAL DE PRÁCTICAS PRE PROFESIONALES </w:t>
+      </w:r>
+      <w:r>
+        <w:rPr>
+          <w:b/>
+          <w:noProof/>
+          <w:color w:val="0D0D0D" w:themeColor="text1" w:themeTint="F2"/>
+          <w:sz w:val="20"/>
+          <w:szCs w:val="20"/>
+          <w:u w:val="single"/>
+          <w:lang w:val="es-PE" w:eastAsia="es-PE"/>
+        </w:rPr>
+        <w:t xml:space="preserve">NO </w:t>
+      </w:r>
+      <w:r>
+        <w:rPr>
+          <w:b/>
+          <w:noProof/>
+          <w:color w:val="0D0D0D" w:themeColor="text1" w:themeTint="F2"/>
+          <w:sz w:val="20"/>
+          <w:szCs w:val="20"/>
+          <w:u w:val="single"/>
+          <w:lang w:val="es-PE" w:eastAsia="es-PE"/>
+        </w:rPr>
+        <w:t>REMUNERADAS</w:t>
       </w:r>
     </w:p>
     <w:p>
@@ -100,30 +124,261 @@
           <w:sz w:val="24"/>
           <w:szCs w:val="24"/>
         </w:rPr>
-        <w:t>LA</w:t>
-      </w:r>
-      <w:r>
-        <w:rPr>
-          <w:rFonts w:asciiTheme="minorHAnsi" w:hAnsiTheme="minorHAnsi" w:cstheme="minorHAnsi"/>
-          <w:b/>
+        <w:t xml:space="preserve">LA </w:t>
+      </w:r>
+      <w:r>
+        <w:rPr>
+          <w:rFonts w:asciiTheme="minorHAnsi" w:hAnsiTheme="minorHAnsi" w:cstheme="minorHAnsi"/>
+          <w:b/>
+          <w:sz w:val="24"/>
+          <w:szCs w:val="24"/>
+        </w:rPr>
+        <w:t>UNIVERSIDAD</w:t>
+      </w:r>
+      <w:r>
+        <w:rPr>
+          <w:rFonts w:asciiTheme="minorHAnsi" w:hAnsiTheme="minorHAnsi" w:cstheme="minorHAnsi"/>
+          <w:b/>
+          <w:sz w:val="24"/>
+          <w:szCs w:val="24"/>
+        </w:rPr>
+        <w:t xml:space="preserve"> PERUANA</w:t>
+      </w:r>
+      <w:r>
+        <w:rPr>
+          <w:rFonts w:asciiTheme="minorHAnsi" w:hAnsiTheme="minorHAnsi" w:cstheme="minorHAnsi"/>
+          <w:b/>
+          <w:sz w:val="24"/>
+          <w:szCs w:val="24"/>
+        </w:rPr>
+        <w:t xml:space="preserve"> LOS ANDES </w:t>
+      </w:r>
+      <w:r>
+        <w:rPr>
+          <w:rFonts w:asciiTheme="minorHAnsi" w:hAnsiTheme="minorHAnsi" w:cstheme="minorHAnsi"/>
+          <w:b/>
+          <w:color w:val="0D0D0D" w:themeColor="text1" w:themeTint="F2"/>
+          <w:sz w:val="24"/>
+          <w:szCs w:val="24"/>
+        </w:rPr>
+        <w:t>Y LA EMPRESA</w:t>
+      </w:r>
+      <w:r>
+        <w:rPr>
+          <w:rFonts w:asciiTheme="minorHAnsi" w:hAnsiTheme="minorHAnsi" w:cstheme="minorHAnsi"/>
+          <w:b/>
+          <w:color w:val="0D0D0D" w:themeColor="text1" w:themeTint="F2"/>
           <w:sz w:val="24"/>
           <w:szCs w:val="24"/>
         </w:rPr>
         <w:t xml:space="preserve"> </w:t>
       </w:r>
-      <w:r>
-        <w:rPr>
-          <w:rFonts w:asciiTheme="minorHAnsi" w:hAnsiTheme="minorHAnsi" w:cstheme="minorHAnsi"/>
-          <w:b/>
-          <w:sz w:val="24"/>
-          <w:szCs w:val="24"/>
-        </w:rPr>
-        <w:t>UNIVERSIDAD</w:t>
-      </w:r>
-      <w:r>
-        <w:rPr>
-          <w:rFonts w:asciiTheme="minorHAnsi" w:hAnsiTheme="minorHAnsi" w:cstheme="minorHAnsi"/>
-          <w:b/>
+      <w:bookmarkStart w:id="0" w:name="_Hlk167809881"/>
+      <w:r>
+        <w:rPr>
+          <w:rFonts w:asciiTheme="minorHAnsi" w:hAnsiTheme="minorHAnsi" w:cstheme="minorHAnsi"/>
+          <w:b/>
+          <w:color w:val="0D0D0D" w:themeColor="text1" w:themeTint="F2"/>
+          <w:sz w:val="24"/>
+          <w:szCs w:val="24"/>
+        </w:rPr>
+        <w:t>{</w:t>
+      </w:r>
+      <w:proofErr w:type="spellStart"/>
+      <w:r>
+        <w:rPr>
+          <w:rFonts w:asciiTheme="minorHAnsi" w:hAnsiTheme="minorHAnsi" w:cstheme="minorHAnsi"/>
+          <w:b/>
+          <w:color w:val="0D0D0D" w:themeColor="text1" w:themeTint="F2"/>
+          <w:sz w:val="24"/>
+          <w:szCs w:val="24"/>
+        </w:rPr>
+        <w:t>nombreEmpresa</w:t>
+      </w:r>
+      <w:proofErr w:type="spellEnd"/>
+      <w:r>
+        <w:rPr>
+          <w:rFonts w:asciiTheme="minorHAnsi" w:hAnsiTheme="minorHAnsi" w:cstheme="minorHAnsi"/>
+          <w:b/>
+          <w:color w:val="0D0D0D" w:themeColor="text1" w:themeTint="F2"/>
+          <w:sz w:val="24"/>
+          <w:szCs w:val="24"/>
+        </w:rPr>
+        <w:t>}</w:t>
+      </w:r>
+      <w:bookmarkEnd w:id="0"/>
+    </w:p>
+    <w:p>
+      <w:pPr>
+        <w:spacing w:line="276" w:lineRule="auto"/>
+        <w:jc w:val="center"/>
+        <w:rPr>
+          <w:rFonts w:asciiTheme="minorHAnsi" w:hAnsiTheme="minorHAnsi" w:cstheme="minorHAnsi"/>
+          <w:b/>
+          <w:color w:val="FF0000"/>
+          <w:sz w:val="24"/>
+          <w:szCs w:val="24"/>
+        </w:rPr>
+      </w:pPr>
+    </w:p>
+    <w:p>
+      <w:pPr>
+        <w:jc w:val="both"/>
+        <w:rPr>
+          <w:rFonts w:asciiTheme="minorHAnsi" w:hAnsiTheme="minorHAnsi" w:cstheme="minorHAnsi"/>
+          <w:sz w:val="24"/>
+          <w:szCs w:val="24"/>
+        </w:rPr>
+      </w:pPr>
+      <w:r>
+        <w:rPr>
+          <w:rFonts w:asciiTheme="minorHAnsi" w:hAnsiTheme="minorHAnsi" w:cstheme="minorHAnsi"/>
+          <w:sz w:val="24"/>
+          <w:szCs w:val="24"/>
+        </w:rPr>
+        <w:t xml:space="preserve">Conste, </w:t>
+      </w:r>
+      <w:bookmarkStart w:id="1" w:name="_Hlk167809869"/>
+      <w:r>
+        <w:rPr>
+          <w:rFonts w:asciiTheme="minorHAnsi" w:hAnsiTheme="minorHAnsi" w:cstheme="minorHAnsi"/>
+          <w:sz w:val="24"/>
+          <w:szCs w:val="24"/>
+        </w:rPr>
+        <w:t xml:space="preserve">por el presente documento, el convenio de cooperación interinstitucional, que celebran de una parte </w:t>
+      </w:r>
+      <w:r>
+        <w:rPr>
+          <w:rFonts w:asciiTheme="minorHAnsi" w:hAnsiTheme="minorHAnsi" w:cstheme="minorHAnsi"/>
+          <w:sz w:val="24"/>
+          <w:szCs w:val="24"/>
+        </w:rPr>
+        <w:t xml:space="preserve">la </w:t>
+      </w:r>
+      <w:r>
+        <w:rPr>
+          <w:rFonts w:asciiTheme="minorHAnsi" w:hAnsiTheme="minorHAnsi" w:cstheme="minorHAnsi"/>
+          <w:b/>
+          <w:sz w:val="24"/>
+          <w:szCs w:val="24"/>
+        </w:rPr>
+        <w:t xml:space="preserve">FACULTAD DE </w:t>
+      </w:r>
+      <w:r>
+        <w:rPr>
+          <w:rFonts w:asciiTheme="minorHAnsi" w:hAnsiTheme="minorHAnsi" w:cstheme="minorHAnsi"/>
+          <w:b/>
+          <w:sz w:val="24"/>
+          <w:szCs w:val="24"/>
+        </w:rPr>
+        <w:t>{facultad}</w:t>
+      </w:r>
+      <w:r>
+        <w:rPr>
+          <w:rFonts w:asciiTheme="minorHAnsi" w:hAnsiTheme="minorHAnsi" w:cstheme="minorHAnsi"/>
+          <w:b/>
+          <w:sz w:val="24"/>
+          <w:szCs w:val="24"/>
+        </w:rPr>
+        <w:t xml:space="preserve"> DE </w:t>
+      </w:r>
+      <w:r>
+        <w:rPr>
+          <w:rFonts w:asciiTheme="minorHAnsi" w:hAnsiTheme="minorHAnsi" w:cstheme="minorHAnsi"/>
+          <w:b/>
+          <w:sz w:val="24"/>
+          <w:szCs w:val="24"/>
+        </w:rPr>
+        <w:t>LA UNIVERSIDAD</w:t>
+      </w:r>
+      <w:r>
+        <w:rPr>
+          <w:rFonts w:asciiTheme="minorHAnsi" w:hAnsiTheme="minorHAnsi" w:cstheme="minorHAnsi"/>
+          <w:b/>
+          <w:sz w:val="24"/>
+          <w:szCs w:val="24"/>
+        </w:rPr>
+        <w:t xml:space="preserve"> PERUANA LOS ANDES,  </w:t>
+      </w:r>
+      <w:r>
+        <w:rPr>
+          <w:rFonts w:asciiTheme="minorHAnsi" w:hAnsiTheme="minorHAnsi" w:cstheme="minorHAnsi"/>
+          <w:sz w:val="24"/>
+          <w:szCs w:val="24"/>
+        </w:rPr>
+        <w:t>repres</w:t>
+      </w:r>
+      <w:r>
+        <w:rPr>
+          <w:rFonts w:asciiTheme="minorHAnsi" w:hAnsiTheme="minorHAnsi" w:cstheme="minorHAnsi"/>
+          <w:sz w:val="24"/>
+          <w:szCs w:val="24"/>
+        </w:rPr>
+        <w:t xml:space="preserve">entado por su Decano: </w:t>
+      </w:r>
+      <w:r>
+        <w:rPr>
+          <w:rFonts w:asciiTheme="minorHAnsi" w:hAnsiTheme="minorHAnsi" w:cstheme="minorHAnsi"/>
+          <w:b/>
+          <w:color w:val="0070C0"/>
+          <w:sz w:val="24"/>
+          <w:szCs w:val="24"/>
+        </w:rPr>
+        <w:t>{</w:t>
+      </w:r>
+      <w:proofErr w:type="spellStart"/>
+      <w:r>
+        <w:rPr>
+          <w:rFonts w:asciiTheme="minorHAnsi" w:hAnsiTheme="minorHAnsi" w:cstheme="minorHAnsi"/>
+          <w:b/>
+          <w:color w:val="0070C0"/>
+          <w:sz w:val="24"/>
+          <w:szCs w:val="24"/>
+        </w:rPr>
+        <w:t>nombreD</w:t>
+      </w:r>
+      <w:r>
+        <w:rPr>
+          <w:rFonts w:asciiTheme="minorHAnsi" w:hAnsiTheme="minorHAnsi" w:cstheme="minorHAnsi"/>
+          <w:b/>
+          <w:color w:val="0070C0"/>
+          <w:sz w:val="24"/>
+          <w:szCs w:val="24"/>
+        </w:rPr>
+        <w:t>ecano</w:t>
+      </w:r>
+      <w:proofErr w:type="spellEnd"/>
+      <w:r>
+        <w:rPr>
+          <w:rFonts w:asciiTheme="minorHAnsi" w:hAnsiTheme="minorHAnsi" w:cstheme="minorHAnsi"/>
+          <w:b/>
+          <w:color w:val="0070C0"/>
+          <w:sz w:val="24"/>
+          <w:szCs w:val="24"/>
+        </w:rPr>
+        <w:t>}</w:t>
+      </w:r>
+      <w:r>
+        <w:rPr>
+          <w:rFonts w:asciiTheme="minorHAnsi" w:hAnsiTheme="minorHAnsi" w:cstheme="minorHAnsi"/>
+          <w:sz w:val="24"/>
+          <w:szCs w:val="24"/>
+        </w:rPr>
+        <w:t xml:space="preserve">, identificado con DNI </w:t>
+      </w:r>
+      <w:proofErr w:type="spellStart"/>
+      <w:r>
+        <w:rPr>
+          <w:rFonts w:asciiTheme="minorHAnsi" w:hAnsiTheme="minorHAnsi" w:cstheme="minorHAnsi"/>
+          <w:sz w:val="24"/>
+          <w:szCs w:val="24"/>
+        </w:rPr>
+        <w:t>N°</w:t>
+      </w:r>
+      <w:proofErr w:type="spellEnd"/>
+      <w:r>
+        <w:rPr>
+          <w:rFonts w:asciiTheme="minorHAnsi" w:hAnsiTheme="minorHAnsi" w:cstheme="minorHAnsi"/>
           <w:sz w:val="24"/>
           <w:szCs w:val="24"/>
         </w:rPr>
@@ -133,26 +388,62 @@
         <w:rPr>
           <w:rFonts w:asciiTheme="minorHAnsi" w:hAnsiTheme="minorHAnsi" w:cstheme="minorHAnsi"/>
           <w:b/>
-          <w:sz w:val="24"/>
-          <w:szCs w:val="24"/>
-        </w:rPr>
-        <w:t xml:space="preserve">PERUANA LOS ANDES </w:t>
-      </w:r>
-      <w:r>
-        <w:rPr>
-          <w:rFonts w:asciiTheme="minorHAnsi" w:hAnsiTheme="minorHAnsi" w:cstheme="minorHAnsi"/>
-          <w:b/>
-          <w:color w:val="0D0D0D" w:themeColor="text1" w:themeTint="F2"/>
-          <w:sz w:val="24"/>
-          <w:szCs w:val="24"/>
-        </w:rPr>
-        <w:t>Y LA EMPRESA</w:t>
-      </w:r>
-      <w:r>
-        <w:rPr>
-          <w:rFonts w:asciiTheme="minorHAnsi" w:hAnsiTheme="minorHAnsi" w:cstheme="minorHAnsi"/>
-          <w:b/>
-          <w:color w:val="0D0D0D" w:themeColor="text1" w:themeTint="F2"/>
+          <w:color w:val="0070C0"/>
+          <w:sz w:val="24"/>
+          <w:szCs w:val="24"/>
+        </w:rPr>
+        <w:t>{</w:t>
+      </w:r>
+      <w:proofErr w:type="spellStart"/>
+      <w:r>
+        <w:rPr>
+          <w:rFonts w:asciiTheme="minorHAnsi" w:hAnsiTheme="minorHAnsi" w:cstheme="minorHAnsi"/>
+          <w:b/>
+          <w:color w:val="0070C0"/>
+          <w:sz w:val="24"/>
+          <w:szCs w:val="24"/>
+        </w:rPr>
+        <w:t>dniDecano</w:t>
+      </w:r>
+      <w:proofErr w:type="spellEnd"/>
+      <w:r>
+        <w:rPr>
+          <w:rFonts w:asciiTheme="minorHAnsi" w:hAnsiTheme="minorHAnsi" w:cstheme="minorHAnsi"/>
+          <w:b/>
+          <w:color w:val="0070C0"/>
+          <w:sz w:val="24"/>
+          <w:szCs w:val="24"/>
+        </w:rPr>
+        <w:t>}</w:t>
+      </w:r>
+      <w:r>
+        <w:rPr>
+          <w:rFonts w:asciiTheme="minorHAnsi" w:hAnsiTheme="minorHAnsi" w:cstheme="minorHAnsi"/>
+          <w:sz w:val="24"/>
+          <w:szCs w:val="24"/>
+        </w:rPr>
+        <w:t xml:space="preserve">, con domicilio legal en Jr. Neptuno 1050, Urb. Chorrillos, en el distrito de Huancayo, Provincia de Huancayo y Departamento de Junín, a quien en adelante se le denominara </w:t>
+      </w:r>
+      <w:r>
+        <w:rPr>
+          <w:rFonts w:asciiTheme="minorHAnsi" w:hAnsiTheme="minorHAnsi" w:cstheme="minorHAnsi"/>
+          <w:b/>
+          <w:sz w:val="24"/>
+          <w:szCs w:val="24"/>
+        </w:rPr>
+        <w:t xml:space="preserve">la Facultad; </w:t>
+      </w:r>
+      <w:r>
+        <w:rPr>
+          <w:rFonts w:asciiTheme="minorHAnsi" w:hAnsiTheme="minorHAnsi" w:cstheme="minorHAnsi"/>
+          <w:sz w:val="24"/>
+          <w:szCs w:val="24"/>
+        </w:rPr>
+        <w:t>y de la otra parte, la Empresa</w:t>
+      </w:r>
+      <w:r>
+        <w:rPr>
+          <w:rFonts w:asciiTheme="minorHAnsi" w:hAnsiTheme="minorHAnsi" w:cstheme="minorHAnsi"/>
           <w:sz w:val="24"/>
           <w:szCs w:val="24"/>
         </w:rPr>
@@ -162,7 +453,7 @@
         <w:rPr>
           <w:rFonts w:asciiTheme="minorHAnsi" w:hAnsiTheme="minorHAnsi" w:cstheme="minorHAnsi"/>
           <w:b/>
-          <w:color w:val="0D0D0D" w:themeColor="text1" w:themeTint="F2"/>
+          <w:color w:val="0070C0"/>
           <w:sz w:val="24"/>
           <w:szCs w:val="24"/>
         </w:rPr>
@@ -173,7 +464,7 @@
         <w:rPr>
           <w:rFonts w:asciiTheme="minorHAnsi" w:hAnsiTheme="minorHAnsi" w:cstheme="minorHAnsi"/>
           <w:b/>
-          <w:color w:val="0D0D0D" w:themeColor="text1" w:themeTint="F2"/>
+          <w:color w:val="0070C0"/>
           <w:sz w:val="24"/>
           <w:szCs w:val="24"/>
         </w:rPr>
@@ -184,151 +475,244 @@
         <w:rPr>
           <w:rFonts w:asciiTheme="minorHAnsi" w:hAnsiTheme="minorHAnsi" w:cstheme="minorHAnsi"/>
           <w:b/>
-          <w:color w:val="0D0D0D" w:themeColor="text1" w:themeTint="F2"/>
+          <w:color w:val="0070C0"/>
           <w:sz w:val="24"/>
           <w:szCs w:val="24"/>
         </w:rPr>
         <w:t>}</w:t>
       </w:r>
-    </w:p>
-    <w:p>
-      <w:pPr>
-        <w:spacing w:line="276" w:lineRule="auto"/>
-        <w:jc w:val="center"/>
-        <w:rPr>
-          <w:rFonts w:asciiTheme="minorHAnsi" w:hAnsiTheme="minorHAnsi" w:cstheme="minorHAnsi"/>
-          <w:b/>
-          <w:color w:val="FF0000"/>
-          <w:sz w:val="24"/>
-          <w:szCs w:val="24"/>
-        </w:rPr>
-      </w:pPr>
-    </w:p>
-    <w:p>
-      <w:pPr>
-        <w:jc w:val="both"/>
-        <w:rPr>
-          <w:rFonts w:asciiTheme="minorHAnsi" w:hAnsiTheme="minorHAnsi" w:cstheme="minorHAnsi"/>
-          <w:sz w:val="24"/>
-          <w:szCs w:val="24"/>
-        </w:rPr>
-      </w:pPr>
-      <w:r>
-        <w:rPr>
-          <w:rFonts w:asciiTheme="minorHAnsi" w:hAnsiTheme="minorHAnsi" w:cstheme="minorHAnsi"/>
-          <w:sz w:val="24"/>
-          <w:szCs w:val="24"/>
-        </w:rPr>
-        <w:t xml:space="preserve">Conste, </w:t>
-      </w:r>
-      <w:r>
-        <w:rPr>
-          <w:rFonts w:asciiTheme="minorHAnsi" w:hAnsiTheme="minorHAnsi" w:cstheme="minorHAnsi"/>
-          <w:sz w:val="24"/>
-          <w:szCs w:val="24"/>
-        </w:rPr>
-        <w:t xml:space="preserve">por el presente documento, el convenio de cooperación interinstitucional, que celebran de una parte </w:t>
-      </w:r>
-      <w:r>
-        <w:rPr>
-          <w:rFonts w:asciiTheme="minorHAnsi" w:hAnsiTheme="minorHAnsi" w:cstheme="minorHAnsi"/>
-          <w:sz w:val="24"/>
-          <w:szCs w:val="24"/>
-        </w:rPr>
-        <w:t xml:space="preserve">la </w:t>
-      </w:r>
-      <w:r>
-        <w:rPr>
-          <w:rFonts w:asciiTheme="minorHAnsi" w:hAnsiTheme="minorHAnsi" w:cstheme="minorHAnsi"/>
-          <w:b/>
-          <w:sz w:val="24"/>
-          <w:szCs w:val="24"/>
-        </w:rPr>
-        <w:t xml:space="preserve">FACULTAD DE </w:t>
-      </w:r>
-      <w:r>
-        <w:rPr>
-          <w:rFonts w:asciiTheme="minorHAnsi" w:hAnsiTheme="minorHAnsi" w:cstheme="minorHAnsi"/>
-          <w:b/>
-          <w:sz w:val="24"/>
-          <w:szCs w:val="24"/>
-        </w:rPr>
-        <w:t>{facultad}</w:t>
-      </w:r>
-      <w:r>
-        <w:rPr>
-          <w:rFonts w:asciiTheme="minorHAnsi" w:hAnsiTheme="minorHAnsi" w:cstheme="minorHAnsi"/>
-          <w:b/>
-          <w:sz w:val="24"/>
-          <w:szCs w:val="24"/>
-        </w:rPr>
-        <w:t xml:space="preserve"> DE </w:t>
-      </w:r>
-      <w:r>
-        <w:rPr>
-          <w:rFonts w:asciiTheme="minorHAnsi" w:hAnsiTheme="minorHAnsi" w:cstheme="minorHAnsi"/>
-          <w:b/>
-          <w:sz w:val="24"/>
-          <w:szCs w:val="24"/>
-        </w:rPr>
-        <w:t>LA UNIVERSIDAD</w:t>
-      </w:r>
-      <w:r>
-        <w:rPr>
-          <w:rFonts w:asciiTheme="minorHAnsi" w:hAnsiTheme="minorHAnsi" w:cstheme="minorHAnsi"/>
-          <w:b/>
-          <w:sz w:val="24"/>
-          <w:szCs w:val="24"/>
-        </w:rPr>
-        <w:t xml:space="preserve"> PERUANA LOS ANDES,  </w:t>
-      </w:r>
-      <w:r>
-        <w:rPr>
-          <w:rFonts w:asciiTheme="minorHAnsi" w:hAnsiTheme="minorHAnsi" w:cstheme="minorHAnsi"/>
-          <w:sz w:val="24"/>
-          <w:szCs w:val="24"/>
-        </w:rPr>
-        <w:t>repres</w:t>
-      </w:r>
-      <w:r>
-        <w:rPr>
-          <w:rFonts w:asciiTheme="minorHAnsi" w:hAnsiTheme="minorHAnsi" w:cstheme="minorHAnsi"/>
-          <w:sz w:val="24"/>
-          <w:szCs w:val="24"/>
-        </w:rPr>
-        <w:t xml:space="preserve">entado por su Decano: </w:t>
-      </w:r>
-      <w:r>
-        <w:rPr>
-          <w:rFonts w:asciiTheme="minorHAnsi" w:hAnsiTheme="minorHAnsi" w:cstheme="minorHAnsi"/>
-          <w:b/>
+      <w:r>
+        <w:rPr>
+          <w:rFonts w:asciiTheme="minorHAnsi" w:hAnsiTheme="minorHAnsi" w:cstheme="minorHAnsi"/>
           <w:color w:val="0070C0"/>
           <w:sz w:val="24"/>
           <w:szCs w:val="24"/>
         </w:rPr>
-        <w:t>{decano}</w:t>
-      </w:r>
-      <w:r>
-        <w:rPr>
-          <w:rFonts w:asciiTheme="minorHAnsi" w:hAnsiTheme="minorHAnsi" w:cstheme="minorHAnsi"/>
-          <w:sz w:val="24"/>
-          <w:szCs w:val="24"/>
-        </w:rPr>
-        <w:t xml:space="preserve">, identificado con DNI </w:t>
+        <w:t xml:space="preserve"> </w:t>
+      </w:r>
+      <w:r>
+        <w:rPr>
+          <w:rFonts w:asciiTheme="minorHAnsi" w:hAnsiTheme="minorHAnsi" w:cstheme="minorHAnsi"/>
+          <w:sz w:val="24"/>
+          <w:szCs w:val="24"/>
+        </w:rPr>
+        <w:t>con RUC</w:t>
+      </w:r>
+      <w:r>
+        <w:rPr>
+          <w:rFonts w:asciiTheme="minorHAnsi" w:hAnsiTheme="minorHAnsi" w:cstheme="minorHAnsi"/>
+          <w:sz w:val="24"/>
+          <w:szCs w:val="24"/>
+        </w:rPr>
+        <w:t xml:space="preserve"> </w:t>
+      </w:r>
+      <w:r>
+        <w:rPr>
+          <w:rFonts w:asciiTheme="minorHAnsi" w:hAnsiTheme="minorHAnsi" w:cstheme="minorHAnsi"/>
+          <w:b/>
+          <w:color w:val="0070C0"/>
+          <w:sz w:val="24"/>
+          <w:szCs w:val="24"/>
+        </w:rPr>
+        <w:t>{</w:t>
       </w:r>
       <w:proofErr w:type="spellStart"/>
       <w:r>
         <w:rPr>
           <w:rFonts w:asciiTheme="minorHAnsi" w:hAnsiTheme="minorHAnsi" w:cstheme="minorHAnsi"/>
-          <w:sz w:val="24"/>
-          <w:szCs w:val="24"/>
-        </w:rPr>
-        <w:t>N°</w:t>
+          <w:b/>
+          <w:color w:val="0070C0"/>
+          <w:sz w:val="24"/>
+          <w:szCs w:val="24"/>
+        </w:rPr>
+        <w:t>rucEmpresa</w:t>
       </w:r>
       <w:proofErr w:type="spellEnd"/>
       <w:r>
         <w:rPr>
           <w:rFonts w:asciiTheme="minorHAnsi" w:hAnsiTheme="minorHAnsi" w:cstheme="minorHAnsi"/>
+          <w:b/>
+          <w:color w:val="0070C0"/>
+          <w:sz w:val="24"/>
+          <w:szCs w:val="24"/>
+        </w:rPr>
+        <w:t>}</w:t>
+      </w:r>
+      <w:r>
+        <w:rPr>
+          <w:rFonts w:asciiTheme="minorHAnsi" w:hAnsiTheme="minorHAnsi" w:cstheme="minorHAnsi"/>
+          <w:sz w:val="24"/>
+          <w:szCs w:val="24"/>
+        </w:rPr>
+        <w:t xml:space="preserve">, registrado como institución </w:t>
+      </w:r>
+      <w:r>
+        <w:rPr>
+          <w:rFonts w:asciiTheme="minorHAnsi" w:hAnsiTheme="minorHAnsi" w:cstheme="minorHAnsi"/>
+          <w:b/>
+          <w:color w:val="0070C0"/>
+          <w:sz w:val="24"/>
+          <w:szCs w:val="24"/>
+        </w:rPr>
+        <w:t>{</w:t>
+      </w:r>
+      <w:proofErr w:type="spellStart"/>
+      <w:r>
+        <w:rPr>
+          <w:rFonts w:asciiTheme="minorHAnsi" w:hAnsiTheme="minorHAnsi" w:cstheme="minorHAnsi"/>
+          <w:b/>
+          <w:color w:val="0070C0"/>
+          <w:sz w:val="24"/>
+          <w:szCs w:val="24"/>
+        </w:rPr>
+        <w:t>tipoEmpresa</w:t>
+      </w:r>
+      <w:proofErr w:type="spellEnd"/>
+      <w:r>
+        <w:rPr>
+          <w:rFonts w:asciiTheme="minorHAnsi" w:hAnsiTheme="minorHAnsi" w:cstheme="minorHAnsi"/>
+          <w:b/>
+          <w:color w:val="0070C0"/>
+          <w:sz w:val="24"/>
+          <w:szCs w:val="24"/>
+        </w:rPr>
+        <w:t>}</w:t>
+      </w:r>
+      <w:r>
+        <w:rPr>
+          <w:rFonts w:asciiTheme="minorHAnsi" w:hAnsiTheme="minorHAnsi" w:cstheme="minorHAnsi"/>
+          <w:sz w:val="24"/>
+          <w:szCs w:val="24"/>
+        </w:rPr>
+        <w:t xml:space="preserve">, representada por  </w:t>
+      </w:r>
+      <w:r>
+        <w:rPr>
+          <w:rFonts w:asciiTheme="minorHAnsi" w:hAnsiTheme="minorHAnsi" w:cstheme="minorHAnsi"/>
+          <w:b/>
+          <w:color w:val="0070C0"/>
+          <w:sz w:val="24"/>
+          <w:szCs w:val="24"/>
+        </w:rPr>
+        <w:t>{</w:t>
+      </w:r>
+      <w:proofErr w:type="spellStart"/>
+      <w:r>
+        <w:rPr>
+          <w:rFonts w:asciiTheme="minorHAnsi" w:hAnsiTheme="minorHAnsi" w:cstheme="minorHAnsi"/>
+          <w:b/>
+          <w:color w:val="0070C0"/>
+          <w:sz w:val="24"/>
+          <w:szCs w:val="24"/>
+        </w:rPr>
+        <w:t>representanteEmpresa</w:t>
+      </w:r>
+      <w:proofErr w:type="spellEnd"/>
+      <w:r>
+        <w:rPr>
+          <w:rFonts w:asciiTheme="minorHAnsi" w:hAnsiTheme="minorHAnsi" w:cstheme="minorHAnsi"/>
+          <w:b/>
+          <w:color w:val="0070C0"/>
+          <w:sz w:val="24"/>
+          <w:szCs w:val="24"/>
+        </w:rPr>
+        <w:t>}</w:t>
+      </w:r>
+      <w:r>
+        <w:rPr>
+          <w:rFonts w:asciiTheme="minorHAnsi" w:hAnsiTheme="minorHAnsi" w:cstheme="minorHAnsi"/>
+          <w:sz w:val="24"/>
+          <w:szCs w:val="24"/>
+        </w:rPr>
+        <w:t xml:space="preserve">, con DNI </w:t>
+      </w:r>
+      <w:r>
+        <w:rPr>
+          <w:rFonts w:asciiTheme="minorHAnsi" w:hAnsiTheme="minorHAnsi" w:cstheme="minorHAnsi"/>
+          <w:b/>
+          <w:color w:val="0070C0"/>
+          <w:sz w:val="24"/>
+          <w:szCs w:val="24"/>
+        </w:rPr>
+        <w:t>{</w:t>
+      </w:r>
+      <w:proofErr w:type="spellStart"/>
+      <w:r>
+        <w:rPr>
+          <w:rFonts w:asciiTheme="minorHAnsi" w:hAnsiTheme="minorHAnsi" w:cstheme="minorHAnsi"/>
+          <w:b/>
+          <w:color w:val="0070C0"/>
+          <w:sz w:val="24"/>
+          <w:szCs w:val="24"/>
+        </w:rPr>
+        <w:t>dniRepresentante</w:t>
+      </w:r>
+      <w:proofErr w:type="spellEnd"/>
+      <w:r>
+        <w:rPr>
+          <w:rFonts w:asciiTheme="minorHAnsi" w:hAnsiTheme="minorHAnsi" w:cstheme="minorHAnsi"/>
+          <w:b/>
+          <w:color w:val="0070C0"/>
+          <w:sz w:val="24"/>
+          <w:szCs w:val="24"/>
+        </w:rPr>
+        <w:t>}</w:t>
+      </w:r>
+    </w:p>
+    <w:p>
+      <w:pPr>
+        <w:spacing w:line="276" w:lineRule="auto"/>
+        <w:jc w:val="both"/>
+        <w:rPr>
+          <w:rFonts w:asciiTheme="minorHAnsi" w:hAnsiTheme="minorHAnsi" w:cstheme="minorHAnsi"/>
+          <w:sz w:val="24"/>
+          <w:szCs w:val="24"/>
+        </w:rPr>
+      </w:pPr>
+      <w:r>
+        <w:rPr>
+          <w:rFonts w:asciiTheme="minorHAnsi" w:hAnsiTheme="minorHAnsi" w:cstheme="minorHAnsi"/>
+          <w:sz w:val="24"/>
+          <w:szCs w:val="24"/>
+        </w:rPr>
+        <w:t xml:space="preserve">Con domicilio legal en </w:t>
+      </w:r>
+      <w:r>
+        <w:rPr>
+          <w:rFonts w:asciiTheme="minorHAnsi" w:hAnsiTheme="minorHAnsi" w:cstheme="minorHAnsi"/>
+          <w:b/>
+          <w:color w:val="0070C0"/>
+          <w:sz w:val="24"/>
+          <w:szCs w:val="24"/>
+        </w:rPr>
+        <w:t>{</w:t>
+      </w:r>
+      <w:proofErr w:type="spellStart"/>
+      <w:r>
+        <w:rPr>
+          <w:rFonts w:asciiTheme="minorHAnsi" w:hAnsiTheme="minorHAnsi" w:cstheme="minorHAnsi"/>
+          <w:b/>
+          <w:color w:val="0070C0"/>
+          <w:sz w:val="24"/>
+          <w:szCs w:val="24"/>
+        </w:rPr>
+        <w:t>direccionEmpresa</w:t>
+      </w:r>
+      <w:proofErr w:type="spellEnd"/>
+      <w:r>
+        <w:rPr>
+          <w:rFonts w:asciiTheme="minorHAnsi" w:hAnsiTheme="minorHAnsi" w:cstheme="minorHAnsi"/>
+          <w:b/>
+          <w:color w:val="0070C0"/>
+          <w:sz w:val="24"/>
+          <w:szCs w:val="24"/>
+        </w:rPr>
+        <w:t>}</w:t>
+      </w:r>
+      <w:r>
+        <w:rPr>
+          <w:rFonts w:asciiTheme="minorHAnsi" w:hAnsiTheme="minorHAnsi" w:cstheme="minorHAnsi"/>
+          <w:color w:val="0070C0"/>
           <w:sz w:val="24"/>
           <w:szCs w:val="24"/>
         </w:rPr>
@@ -337,6 +721,14 @@
       <w:r>
         <w:rPr>
           <w:rFonts w:asciiTheme="minorHAnsi" w:hAnsiTheme="minorHAnsi" w:cstheme="minorHAnsi"/>
+          <w:sz w:val="24"/>
+          <w:szCs w:val="24"/>
+        </w:rPr>
+        <w:t xml:space="preserve">Distrito, </w:t>
+      </w:r>
+      <w:r>
+        <w:rPr>
+          <w:rFonts w:asciiTheme="minorHAnsi" w:hAnsiTheme="minorHAnsi" w:cstheme="minorHAnsi"/>
           <w:b/>
           <w:color w:val="0070C0"/>
           <w:sz w:val="24"/>
@@ -353,7 +745,7 @@
           <w:sz w:val="24"/>
           <w:szCs w:val="24"/>
         </w:rPr>
-        <w:t>dniDecano</w:t>
+        <w:t>distritoEmpresa</w:t>
       </w:r>
       <w:proofErr w:type="spellEnd"/>
       <w:r>
@@ -372,28 +764,44 @@
           <w:sz w:val="24"/>
           <w:szCs w:val="24"/>
         </w:rPr>
-        <w:t xml:space="preserve">, con domicilio legal en Jr. Neptuno 1050, Urb. Chorrillos, en el distrito de Huancayo, Provincia de Huancayo y Departamento de Junín, a quien en adelante se le denominara </w:t>
-      </w:r>
-      <w:r>
-        <w:rPr>
-          <w:rFonts w:asciiTheme="minorHAnsi" w:hAnsiTheme="minorHAnsi" w:cstheme="minorHAnsi"/>
-          <w:b/>
-          <w:sz w:val="24"/>
-          <w:szCs w:val="24"/>
-        </w:rPr>
-        <w:t xml:space="preserve">la Facultad; </w:t>
-      </w:r>
-      <w:r>
-        <w:rPr>
-          <w:rFonts w:asciiTheme="minorHAnsi" w:hAnsiTheme="minorHAnsi" w:cstheme="minorHAnsi"/>
-          <w:sz w:val="24"/>
-          <w:szCs w:val="24"/>
-        </w:rPr>
-        <w:t>y de la otra parte, la Empresa</w:t>
-      </w:r>
-      <w:r>
-        <w:rPr>
-          <w:rFonts w:asciiTheme="minorHAnsi" w:hAnsiTheme="minorHAnsi" w:cstheme="minorHAnsi"/>
+        <w:t xml:space="preserve">, Provincia, </w:t>
+      </w:r>
+      <w:r>
+        <w:rPr>
+          <w:rFonts w:asciiTheme="minorHAnsi" w:hAnsiTheme="minorHAnsi" w:cstheme="minorHAnsi"/>
+          <w:b/>
+          <w:color w:val="0070C0"/>
+          <w:sz w:val="24"/>
+          <w:szCs w:val="24"/>
+        </w:rPr>
+        <w:t>{</w:t>
+      </w:r>
+      <w:proofErr w:type="spellStart"/>
+      <w:r>
+        <w:rPr>
+          <w:rFonts w:asciiTheme="minorHAnsi" w:hAnsiTheme="minorHAnsi" w:cstheme="minorHAnsi"/>
+          <w:b/>
+          <w:color w:val="0070C0"/>
+          <w:sz w:val="24"/>
+          <w:szCs w:val="24"/>
+        </w:rPr>
+        <w:t>provinciaEmpresa</w:t>
+      </w:r>
+      <w:proofErr w:type="spellEnd"/>
+      <w:r>
+        <w:rPr>
+          <w:rFonts w:asciiTheme="minorHAnsi" w:hAnsiTheme="minorHAnsi" w:cstheme="minorHAnsi"/>
+          <w:b/>
+          <w:color w:val="0070C0"/>
+          <w:sz w:val="24"/>
+          <w:szCs w:val="24"/>
+        </w:rPr>
+        <w:t>}</w:t>
+      </w:r>
+      <w:r>
+        <w:rPr>
+          <w:rFonts w:asciiTheme="minorHAnsi" w:hAnsiTheme="minorHAnsi" w:cstheme="minorHAnsi"/>
+          <w:color w:val="0070C0"/>
           <w:sz w:val="24"/>
           <w:szCs w:val="24"/>
         </w:rPr>
@@ -402,6 +810,14 @@
       <w:r>
         <w:rPr>
           <w:rFonts w:asciiTheme="minorHAnsi" w:hAnsiTheme="minorHAnsi" w:cstheme="minorHAnsi"/>
+          <w:sz w:val="24"/>
+          <w:szCs w:val="24"/>
+        </w:rPr>
+        <w:t xml:space="preserve">y Departamento </w:t>
+      </w:r>
+      <w:r>
+        <w:rPr>
+          <w:rFonts w:asciiTheme="minorHAnsi" w:hAnsiTheme="minorHAnsi" w:cstheme="minorHAnsi"/>
           <w:b/>
           <w:color w:val="0070C0"/>
           <w:sz w:val="24"/>
@@ -418,7 +834,7 @@
           <w:sz w:val="24"/>
           <w:szCs w:val="24"/>
         </w:rPr>
-        <w:t>nombreEmpresa</w:t>
+        <w:t>departamentoEmpresa</w:t>
       </w:r>
       <w:proofErr w:type="spellEnd"/>
       <w:r>
@@ -446,11 +862,21 @@
           <w:sz w:val="24"/>
           <w:szCs w:val="24"/>
         </w:rPr>
-        <w:t>con RUC</w:t>
-      </w:r>
-      <w:r>
-        <w:rPr>
-          <w:rFonts w:asciiTheme="minorHAnsi" w:hAnsiTheme="minorHAnsi" w:cstheme="minorHAnsi"/>
+        <w:t xml:space="preserve">que en adelante se denominará </w:t>
+      </w:r>
+      <w:r>
+        <w:rPr>
+          <w:rFonts w:asciiTheme="minorHAnsi" w:hAnsiTheme="minorHAnsi" w:cstheme="minorHAnsi"/>
+          <w:b/>
+          <w:sz w:val="24"/>
+          <w:szCs w:val="24"/>
+        </w:rPr>
+        <w:t>la Empresa;</w:t>
+      </w:r>
+      <w:r>
+        <w:rPr>
+          <w:rFonts w:asciiTheme="minorHAnsi" w:hAnsiTheme="minorHAnsi" w:cstheme="minorHAnsi"/>
+          <w:b/>
           <w:sz w:val="24"/>
           <w:szCs w:val="24"/>
         </w:rPr>
@@ -459,6 +885,14 @@
       <w:r>
         <w:rPr>
           <w:rFonts w:asciiTheme="minorHAnsi" w:hAnsiTheme="minorHAnsi" w:cstheme="minorHAnsi"/>
+          <w:sz w:val="24"/>
+          <w:szCs w:val="24"/>
+        </w:rPr>
+        <w:t xml:space="preserve">por el participante: </w:t>
+      </w:r>
+      <w:r>
+        <w:rPr>
+          <w:rFonts w:asciiTheme="minorHAnsi" w:hAnsiTheme="minorHAnsi" w:cstheme="minorHAnsi"/>
           <w:b/>
           <w:color w:val="0070C0"/>
           <w:sz w:val="24"/>
@@ -475,7 +909,7 @@
           <w:sz w:val="24"/>
           <w:szCs w:val="24"/>
         </w:rPr>
-        <w:t>rucEmpresa</w:t>
+        <w:t>nombreEstudiante</w:t>
       </w:r>
       <w:proofErr w:type="spellEnd"/>
       <w:r>
@@ -491,19 +925,36 @@
       <w:r>
         <w:rPr>
           <w:rFonts w:asciiTheme="minorHAnsi" w:hAnsiTheme="minorHAnsi" w:cstheme="minorHAnsi"/>
-          <w:sz w:val="24"/>
-          <w:szCs w:val="24"/>
-        </w:rPr>
-        <w:t xml:space="preserve">, registrado como institución </w:t>
-      </w:r>
-      <w:r>
-        <w:rPr>
-          <w:rFonts w:asciiTheme="minorHAnsi" w:hAnsiTheme="minorHAnsi" w:cstheme="minorHAnsi"/>
-          <w:b/>
           <w:color w:val="0070C0"/>
           <w:sz w:val="24"/>
           <w:szCs w:val="24"/>
         </w:rPr>
+        <w:t xml:space="preserve"> </w:t>
+      </w:r>
+      <w:r>
+        <w:rPr>
+          <w:rFonts w:asciiTheme="minorHAnsi" w:hAnsiTheme="minorHAnsi" w:cstheme="minorHAnsi"/>
+          <w:sz w:val="24"/>
+          <w:szCs w:val="24"/>
+        </w:rPr>
+        <w:t>identificado (a) con DNI:</w:t>
+      </w:r>
+      <w:r>
+        <w:rPr>
+          <w:rFonts w:asciiTheme="minorHAnsi" w:hAnsiTheme="minorHAnsi" w:cstheme="minorHAnsi"/>
+          <w:sz w:val="24"/>
+          <w:szCs w:val="24"/>
+        </w:rPr>
+        <w:t xml:space="preserve"> </w:t>
+      </w:r>
+      <w:r>
+        <w:rPr>
+          <w:rFonts w:asciiTheme="minorHAnsi" w:hAnsiTheme="minorHAnsi" w:cstheme="minorHAnsi"/>
+          <w:b/>
+          <w:color w:val="0070C0"/>
+          <w:sz w:val="24"/>
+          <w:szCs w:val="24"/>
+        </w:rPr>
         <w:t>{</w:t>
       </w:r>
       <w:proofErr w:type="spellStart"/>
@@ -515,7 +966,7 @@
           <w:sz w:val="24"/>
           <w:szCs w:val="24"/>
         </w:rPr>
-        <w:t>tipoEmpresa</w:t>
+        <w:t>dniEstudiante</w:t>
       </w:r>
       <w:proofErr w:type="spellEnd"/>
       <w:r>
@@ -534,7 +985,23 @@
           <w:sz w:val="24"/>
           <w:szCs w:val="24"/>
         </w:rPr>
-        <w:t xml:space="preserve">, representada por  </w:t>
+        <w:t>, y</w:t>
+      </w:r>
+      <w:r>
+        <w:rPr>
+          <w:rFonts w:asciiTheme="minorHAnsi" w:hAnsiTheme="minorHAnsi" w:cstheme="minorHAnsi"/>
+          <w:sz w:val="24"/>
+          <w:szCs w:val="24"/>
+        </w:rPr>
+        <w:t xml:space="preserve"> domiciliado (a) en</w:t>
+      </w:r>
+      <w:r>
+        <w:rPr>
+          <w:rFonts w:asciiTheme="minorHAnsi" w:hAnsiTheme="minorHAnsi" w:cstheme="minorHAnsi"/>
+          <w:sz w:val="24"/>
+          <w:szCs w:val="24"/>
+        </w:rPr>
+        <w:t xml:space="preserve"> </w:t>
       </w:r>
       <w:r>
         <w:rPr>
@@ -555,7 +1022,7 @@
           <w:sz w:val="24"/>
           <w:szCs w:val="24"/>
         </w:rPr>
-        <w:t>representanteEmpresa</w:t>
+        <w:t>direccionEstudiante</w:t>
       </w:r>
       <w:proofErr w:type="spellEnd"/>
       <w:r>
@@ -574,407 +1041,6 @@
           <w:sz w:val="24"/>
           <w:szCs w:val="24"/>
         </w:rPr>
-        <w:t xml:space="preserve">, con DNI </w:t>
-      </w:r>
-      <w:r>
-        <w:rPr>
-          <w:rFonts w:asciiTheme="minorHAnsi" w:hAnsiTheme="minorHAnsi" w:cstheme="minorHAnsi"/>
-          <w:b/>
-          <w:color w:val="0070C0"/>
-          <w:sz w:val="24"/>
-          <w:szCs w:val="24"/>
-        </w:rPr>
-        <w:t>{</w:t>
-      </w:r>
-      <w:proofErr w:type="spellStart"/>
-      <w:r>
-        <w:rPr>
-          <w:rFonts w:asciiTheme="minorHAnsi" w:hAnsiTheme="minorHAnsi" w:cstheme="minorHAnsi"/>
-          <w:b/>
-          <w:color w:val="0070C0"/>
-          <w:sz w:val="24"/>
-          <w:szCs w:val="24"/>
-        </w:rPr>
-        <w:t>dniRepresentante</w:t>
-      </w:r>
-      <w:proofErr w:type="spellEnd"/>
-      <w:r>
-        <w:rPr>
-          <w:rFonts w:asciiTheme="minorHAnsi" w:hAnsiTheme="minorHAnsi" w:cstheme="minorHAnsi"/>
-          <w:b/>
-          <w:color w:val="0070C0"/>
-          <w:sz w:val="24"/>
-          <w:szCs w:val="24"/>
-        </w:rPr>
-        <w:t>}</w:t>
-      </w:r>
-    </w:p>
-    <w:p>
-      <w:pPr>
-        <w:spacing w:line="276" w:lineRule="auto"/>
-        <w:jc w:val="both"/>
-        <w:rPr>
-          <w:rFonts w:asciiTheme="minorHAnsi" w:hAnsiTheme="minorHAnsi" w:cstheme="minorHAnsi"/>
-          <w:sz w:val="24"/>
-          <w:szCs w:val="24"/>
-        </w:rPr>
-      </w:pPr>
-      <w:r>
-        <w:rPr>
-          <w:rFonts w:asciiTheme="minorHAnsi" w:hAnsiTheme="minorHAnsi" w:cstheme="minorHAnsi"/>
-          <w:sz w:val="24"/>
-          <w:szCs w:val="24"/>
-        </w:rPr>
-        <w:t xml:space="preserve">Con domicilio legal en </w:t>
-      </w:r>
-      <w:r>
-        <w:rPr>
-          <w:rFonts w:asciiTheme="minorHAnsi" w:hAnsiTheme="minorHAnsi" w:cstheme="minorHAnsi"/>
-          <w:b/>
-          <w:color w:val="0070C0"/>
-          <w:sz w:val="24"/>
-          <w:szCs w:val="24"/>
-        </w:rPr>
-        <w:t>{</w:t>
-      </w:r>
-      <w:proofErr w:type="spellStart"/>
-      <w:r>
-        <w:rPr>
-          <w:rFonts w:asciiTheme="minorHAnsi" w:hAnsiTheme="minorHAnsi" w:cstheme="minorHAnsi"/>
-          <w:b/>
-          <w:color w:val="0070C0"/>
-          <w:sz w:val="24"/>
-          <w:szCs w:val="24"/>
-        </w:rPr>
-        <w:t>direccionEmpresa</w:t>
-      </w:r>
-      <w:proofErr w:type="spellEnd"/>
-      <w:r>
-        <w:rPr>
-          <w:rFonts w:asciiTheme="minorHAnsi" w:hAnsiTheme="minorHAnsi" w:cstheme="minorHAnsi"/>
-          <w:b/>
-          <w:color w:val="0070C0"/>
-          <w:sz w:val="24"/>
-          <w:szCs w:val="24"/>
-        </w:rPr>
-        <w:t>}</w:t>
-      </w:r>
-      <w:r>
-        <w:rPr>
-          <w:rFonts w:asciiTheme="minorHAnsi" w:hAnsiTheme="minorHAnsi" w:cstheme="minorHAnsi"/>
-          <w:color w:val="0070C0"/>
-          <w:sz w:val="24"/>
-          <w:szCs w:val="24"/>
-        </w:rPr>
-        <w:t xml:space="preserve"> </w:t>
-      </w:r>
-      <w:r>
-        <w:rPr>
-          <w:rFonts w:asciiTheme="minorHAnsi" w:hAnsiTheme="minorHAnsi" w:cstheme="minorHAnsi"/>
-          <w:sz w:val="24"/>
-          <w:szCs w:val="24"/>
-        </w:rPr>
-        <w:t xml:space="preserve">Distrito, </w:t>
-      </w:r>
-      <w:r>
-        <w:rPr>
-          <w:rFonts w:asciiTheme="minorHAnsi" w:hAnsiTheme="minorHAnsi" w:cstheme="minorHAnsi"/>
-          <w:b/>
-          <w:color w:val="0070C0"/>
-          <w:sz w:val="24"/>
-          <w:szCs w:val="24"/>
-        </w:rPr>
-        <w:t>{</w:t>
-      </w:r>
-      <w:proofErr w:type="spellStart"/>
-      <w:r>
-        <w:rPr>
-          <w:rFonts w:asciiTheme="minorHAnsi" w:hAnsiTheme="minorHAnsi" w:cstheme="minorHAnsi"/>
-          <w:b/>
-          <w:color w:val="0070C0"/>
-          <w:sz w:val="24"/>
-          <w:szCs w:val="24"/>
-        </w:rPr>
-        <w:t>distritoEmpresa</w:t>
-      </w:r>
-      <w:proofErr w:type="spellEnd"/>
-      <w:r>
-        <w:rPr>
-          <w:rFonts w:asciiTheme="minorHAnsi" w:hAnsiTheme="minorHAnsi" w:cstheme="minorHAnsi"/>
-          <w:b/>
-          <w:color w:val="0070C0"/>
-          <w:sz w:val="24"/>
-          <w:szCs w:val="24"/>
-        </w:rPr>
-        <w:t>}</w:t>
-      </w:r>
-      <w:r>
-        <w:rPr>
-          <w:rFonts w:asciiTheme="minorHAnsi" w:hAnsiTheme="minorHAnsi" w:cstheme="minorHAnsi"/>
-          <w:sz w:val="24"/>
-          <w:szCs w:val="24"/>
-        </w:rPr>
-        <w:t xml:space="preserve">, Provincia, </w:t>
-      </w:r>
-      <w:r>
-        <w:rPr>
-          <w:rFonts w:asciiTheme="minorHAnsi" w:hAnsiTheme="minorHAnsi" w:cstheme="minorHAnsi"/>
-          <w:b/>
-          <w:color w:val="0070C0"/>
-          <w:sz w:val="24"/>
-          <w:szCs w:val="24"/>
-        </w:rPr>
-        <w:t>{</w:t>
-      </w:r>
-      <w:proofErr w:type="spellStart"/>
-      <w:r>
-        <w:rPr>
-          <w:rFonts w:asciiTheme="minorHAnsi" w:hAnsiTheme="minorHAnsi" w:cstheme="minorHAnsi"/>
-          <w:b/>
-          <w:color w:val="0070C0"/>
-          <w:sz w:val="24"/>
-          <w:szCs w:val="24"/>
-        </w:rPr>
-        <w:t>provinciaEmpresa</w:t>
-      </w:r>
-      <w:proofErr w:type="spellEnd"/>
-      <w:r>
-        <w:rPr>
-          <w:rFonts w:asciiTheme="minorHAnsi" w:hAnsiTheme="minorHAnsi" w:cstheme="minorHAnsi"/>
-          <w:b/>
-          <w:color w:val="0070C0"/>
-          <w:sz w:val="24"/>
-          <w:szCs w:val="24"/>
-        </w:rPr>
-        <w:t>}</w:t>
-      </w:r>
-      <w:r>
-        <w:rPr>
-          <w:rFonts w:asciiTheme="minorHAnsi" w:hAnsiTheme="minorHAnsi" w:cstheme="minorHAnsi"/>
-          <w:color w:val="0070C0"/>
-          <w:sz w:val="24"/>
-          <w:szCs w:val="24"/>
-        </w:rPr>
-        <w:t xml:space="preserve"> </w:t>
-      </w:r>
-      <w:r>
-        <w:rPr>
-          <w:rFonts w:asciiTheme="minorHAnsi" w:hAnsiTheme="minorHAnsi" w:cstheme="minorHAnsi"/>
-          <w:sz w:val="24"/>
-          <w:szCs w:val="24"/>
-        </w:rPr>
-        <w:t xml:space="preserve">y Departamento </w:t>
-      </w:r>
-      <w:r>
-        <w:rPr>
-          <w:rFonts w:asciiTheme="minorHAnsi" w:hAnsiTheme="minorHAnsi" w:cstheme="minorHAnsi"/>
-          <w:b/>
-          <w:color w:val="0070C0"/>
-          <w:sz w:val="24"/>
-          <w:szCs w:val="24"/>
-        </w:rPr>
-        <w:t>{</w:t>
-      </w:r>
-      <w:proofErr w:type="spellStart"/>
-      <w:r>
-        <w:rPr>
-          <w:rFonts w:asciiTheme="minorHAnsi" w:hAnsiTheme="minorHAnsi" w:cstheme="minorHAnsi"/>
-          <w:b/>
-          <w:color w:val="0070C0"/>
-          <w:sz w:val="24"/>
-          <w:szCs w:val="24"/>
-        </w:rPr>
-        <w:t>departamentoEmpresa</w:t>
-      </w:r>
-      <w:proofErr w:type="spellEnd"/>
-      <w:r>
-        <w:rPr>
-          <w:rFonts w:asciiTheme="minorHAnsi" w:hAnsiTheme="minorHAnsi" w:cstheme="minorHAnsi"/>
-          <w:b/>
-          <w:color w:val="0070C0"/>
-          <w:sz w:val="24"/>
-          <w:szCs w:val="24"/>
-        </w:rPr>
-        <w:t>}</w:t>
-      </w:r>
-      <w:r>
-        <w:rPr>
-          <w:rFonts w:asciiTheme="minorHAnsi" w:hAnsiTheme="minorHAnsi" w:cstheme="minorHAnsi"/>
-          <w:color w:val="0070C0"/>
-          <w:sz w:val="24"/>
-          <w:szCs w:val="24"/>
-        </w:rPr>
-        <w:t xml:space="preserve"> </w:t>
-      </w:r>
-      <w:r>
-        <w:rPr>
-          <w:rFonts w:asciiTheme="minorHAnsi" w:hAnsiTheme="minorHAnsi" w:cstheme="minorHAnsi"/>
-          <w:sz w:val="24"/>
-          <w:szCs w:val="24"/>
-        </w:rPr>
-        <w:t xml:space="preserve">que en adelante se denominará </w:t>
-      </w:r>
-      <w:r>
-        <w:rPr>
-          <w:rFonts w:asciiTheme="minorHAnsi" w:hAnsiTheme="minorHAnsi" w:cstheme="minorHAnsi"/>
-          <w:b/>
-          <w:sz w:val="24"/>
-          <w:szCs w:val="24"/>
-        </w:rPr>
-        <w:t>la Empresa;</w:t>
-      </w:r>
-      <w:r>
-        <w:rPr>
-          <w:rFonts w:asciiTheme="minorHAnsi" w:hAnsiTheme="minorHAnsi" w:cstheme="minorHAnsi"/>
-          <w:b/>
-          <w:sz w:val="24"/>
-          <w:szCs w:val="24"/>
-        </w:rPr>
-        <w:t xml:space="preserve"> </w:t>
-      </w:r>
-      <w:r>
-        <w:rPr>
-          <w:rFonts w:asciiTheme="minorHAnsi" w:hAnsiTheme="minorHAnsi" w:cstheme="minorHAnsi"/>
-          <w:sz w:val="24"/>
-          <w:szCs w:val="24"/>
-        </w:rPr>
-        <w:t xml:space="preserve">por el participante: </w:t>
-      </w:r>
-      <w:r>
-        <w:rPr>
-          <w:rFonts w:asciiTheme="minorHAnsi" w:hAnsiTheme="minorHAnsi" w:cstheme="minorHAnsi"/>
-          <w:b/>
-          <w:color w:val="0070C0"/>
-          <w:sz w:val="24"/>
-          <w:szCs w:val="24"/>
-        </w:rPr>
-        <w:t>{</w:t>
-      </w:r>
-      <w:proofErr w:type="spellStart"/>
-      <w:r>
-        <w:rPr>
-          <w:rFonts w:asciiTheme="minorHAnsi" w:hAnsiTheme="minorHAnsi" w:cstheme="minorHAnsi"/>
-          <w:b/>
-          <w:color w:val="0070C0"/>
-          <w:sz w:val="24"/>
-          <w:szCs w:val="24"/>
-        </w:rPr>
-        <w:t>nombreEstudiante</w:t>
-      </w:r>
-      <w:proofErr w:type="spellEnd"/>
-      <w:r>
-        <w:rPr>
-          <w:rFonts w:asciiTheme="minorHAnsi" w:hAnsiTheme="minorHAnsi" w:cstheme="minorHAnsi"/>
-          <w:b/>
-          <w:color w:val="0070C0"/>
-          <w:sz w:val="24"/>
-          <w:szCs w:val="24"/>
-        </w:rPr>
-        <w:t>}</w:t>
-      </w:r>
-      <w:r>
-        <w:rPr>
-          <w:rFonts w:asciiTheme="minorHAnsi" w:hAnsiTheme="minorHAnsi" w:cstheme="minorHAnsi"/>
-          <w:color w:val="0070C0"/>
-          <w:sz w:val="24"/>
-          <w:szCs w:val="24"/>
-        </w:rPr>
-        <w:t xml:space="preserve"> </w:t>
-      </w:r>
-      <w:r>
-        <w:rPr>
-          <w:rFonts w:asciiTheme="minorHAnsi" w:hAnsiTheme="minorHAnsi" w:cstheme="minorHAnsi"/>
-          <w:sz w:val="24"/>
-          <w:szCs w:val="24"/>
-        </w:rPr>
-        <w:t xml:space="preserve">identificado (a) con DNI: </w:t>
-      </w:r>
-      <w:r>
-        <w:rPr>
-          <w:rFonts w:asciiTheme="minorHAnsi" w:hAnsiTheme="minorHAnsi" w:cstheme="minorHAnsi"/>
-          <w:b/>
-          <w:color w:val="0070C0"/>
-          <w:sz w:val="24"/>
-          <w:szCs w:val="24"/>
-        </w:rPr>
-        <w:t>{</w:t>
-      </w:r>
-      <w:proofErr w:type="spellStart"/>
-      <w:r>
-        <w:rPr>
-          <w:rFonts w:asciiTheme="minorHAnsi" w:hAnsiTheme="minorHAnsi" w:cstheme="minorHAnsi"/>
-          <w:b/>
-          <w:color w:val="0070C0"/>
-          <w:sz w:val="24"/>
-          <w:szCs w:val="24"/>
-        </w:rPr>
-        <w:t>dniEstudiante</w:t>
-      </w:r>
-      <w:proofErr w:type="spellEnd"/>
-      <w:r>
-        <w:rPr>
-          <w:rFonts w:asciiTheme="minorHAnsi" w:hAnsiTheme="minorHAnsi" w:cstheme="minorHAnsi"/>
-          <w:b/>
-          <w:color w:val="0070C0"/>
-          <w:sz w:val="24"/>
-          <w:szCs w:val="24"/>
-        </w:rPr>
-        <w:t>}</w:t>
-      </w:r>
-      <w:r>
-        <w:rPr>
-          <w:rFonts w:asciiTheme="minorHAnsi" w:hAnsiTheme="minorHAnsi" w:cstheme="minorHAnsi"/>
-          <w:sz w:val="24"/>
-          <w:szCs w:val="24"/>
-        </w:rPr>
-        <w:t>, y</w:t>
-      </w:r>
-      <w:r>
-        <w:rPr>
-          <w:rFonts w:asciiTheme="minorHAnsi" w:hAnsiTheme="minorHAnsi" w:cstheme="minorHAnsi"/>
-          <w:sz w:val="24"/>
-          <w:szCs w:val="24"/>
-        </w:rPr>
-        <w:t xml:space="preserve"> domiciliado (a) en </w:t>
-      </w:r>
-      <w:r>
-        <w:rPr>
-          <w:rFonts w:asciiTheme="minorHAnsi" w:hAnsiTheme="minorHAnsi" w:cstheme="minorHAnsi"/>
-          <w:b/>
-          <w:color w:val="0070C0"/>
-          <w:sz w:val="24"/>
-          <w:szCs w:val="24"/>
-        </w:rPr>
-        <w:t>{</w:t>
-      </w:r>
-      <w:proofErr w:type="spellStart"/>
-      <w:r>
-        <w:rPr>
-          <w:rFonts w:asciiTheme="minorHAnsi" w:hAnsiTheme="minorHAnsi" w:cstheme="minorHAnsi"/>
-          <w:b/>
-          <w:color w:val="0070C0"/>
-          <w:sz w:val="24"/>
-          <w:szCs w:val="24"/>
-        </w:rPr>
-        <w:t>direccionEstudiante</w:t>
-      </w:r>
-      <w:proofErr w:type="spellEnd"/>
-      <w:r>
-        <w:rPr>
-          <w:rFonts w:asciiTheme="minorHAnsi" w:hAnsiTheme="minorHAnsi" w:cstheme="minorHAnsi"/>
-          <w:b/>
-          <w:color w:val="0070C0"/>
-          <w:sz w:val="24"/>
-          <w:szCs w:val="24"/>
-        </w:rPr>
-        <w:t>}</w:t>
-      </w:r>
-      <w:r>
-        <w:rPr>
-          <w:rFonts w:asciiTheme="minorHAnsi" w:hAnsiTheme="minorHAnsi" w:cstheme="minorHAnsi"/>
-          <w:sz w:val="24"/>
-          <w:szCs w:val="24"/>
-        </w:rPr>
         <w:t>; e</w:t>
       </w:r>
       <w:r>
@@ -986,8 +1052,10 @@
         <w:t>n los términos y condiciones siguientes:</w:t>
       </w:r>
     </w:p>
-    <w:p>
-      <w:pPr>
+    <w:bookmarkEnd w:id="1"/>
+    <w:p>
+      <w:pPr>
+        <w:spacing w:line="276" w:lineRule="auto"/>
         <w:jc w:val="both"/>
         <w:rPr>
           <w:rFonts w:asciiTheme="minorHAnsi" w:hAnsiTheme="minorHAnsi" w:cstheme="minorHAnsi"/>
@@ -1319,6 +1387,14 @@
         </w:rPr>
         <w:t>es una unidad</w:t>
       </w:r>
+      <w:r>
+        <w:rPr>
+          <w:rFonts w:asciiTheme="minorHAnsi" w:hAnsiTheme="minorHAnsi" w:cstheme="minorHAnsi"/>
+          <w:sz w:val="24"/>
+          <w:szCs w:val="24"/>
+        </w:rPr>
+        <w:t xml:space="preserve"> </w:t>
+      </w:r>
       <w:proofErr w:type="gramStart"/>
       <w:r>
         <w:rPr>
@@ -1463,6 +1539,7 @@
           <w:sz w:val="24"/>
           <w:szCs w:val="24"/>
         </w:rPr>
+        <w:lastRenderedPageBreak/>
         <w:t>El presente convenio tiene por objeto articular esfuerzos y establecer relaciones de apoyo y cooperación en</w:t>
       </w:r>
       <w:r>
@@ -1514,16 +1591,7 @@
           <w:sz w:val="24"/>
           <w:szCs w:val="24"/>
         </w:rPr>
-        <w:t xml:space="preserve">con el propósito de favorecer el desarrollo </w:t>
-      </w:r>
-      <w:r>
-        <w:rPr>
-          <w:rFonts w:asciiTheme="minorHAnsi" w:hAnsiTheme="minorHAnsi" w:cstheme="minorHAnsi"/>
-          <w:sz w:val="24"/>
-          <w:szCs w:val="24"/>
-        </w:rPr>
-        <w:lastRenderedPageBreak/>
-        <w:t>técnico, profesional y empresarial mediante el aprendizaje experi</w:t>
+        <w:t>con el propósito de favorecer el desarrollo técnico, profesional y empresarial mediante el aprendizaje experi</w:t>
       </w:r>
       <w:r>
         <w:rPr>
@@ -1601,18 +1669,6 @@
         </w:rPr>
         <w:t xml:space="preserve"> DE LOS COMPROMISOS</w:t>
       </w:r>
-    </w:p>
-    <w:p>
-      <w:pPr>
-        <w:spacing w:line="276" w:lineRule="auto"/>
-        <w:jc w:val="both"/>
-        <w:rPr>
-          <w:rFonts w:asciiTheme="minorHAnsi" w:hAnsiTheme="minorHAnsi" w:cstheme="minorHAnsi"/>
-          <w:b/>
-          <w:sz w:val="24"/>
-          <w:szCs w:val="24"/>
-        </w:rPr>
-      </w:pPr>
     </w:p>
     <w:p>
       <w:pPr>
@@ -2161,6 +2217,7 @@
           <w:sz w:val="24"/>
           <w:szCs w:val="24"/>
         </w:rPr>
+        <w:lastRenderedPageBreak/>
         <w:t xml:space="preserve">Brindar las facilidades necesarias para el desarrollo óptimo de las actividades requeridas en coordinación con </w:t>
       </w:r>
       <w:r>
@@ -2203,7 +2260,6 @@
           <w:sz w:val="24"/>
           <w:szCs w:val="24"/>
         </w:rPr>
-        <w:lastRenderedPageBreak/>
         <w:t xml:space="preserve">Dirigir, supervisar y evaluar el desarrollo de las actividades requeridas por </w:t>
       </w:r>
       <w:r>
@@ -2800,20 +2856,6 @@
     </w:p>
     <w:p>
       <w:pPr>
-        <w:pStyle w:val="Prrafodelista"/>
-        <w:spacing w:line="276" w:lineRule="auto"/>
-        <w:ind w:left="360"/>
-        <w:jc w:val="both"/>
-        <w:rPr>
-          <w:rFonts w:asciiTheme="minorHAnsi" w:hAnsiTheme="minorHAnsi" w:cstheme="minorHAnsi"/>
-          <w:b/>
-          <w:sz w:val="24"/>
-          <w:szCs w:val="24"/>
-        </w:rPr>
-      </w:pPr>
-    </w:p>
-    <w:p>
-      <w:pPr>
         <w:spacing w:line="276" w:lineRule="auto"/>
         <w:jc w:val="both"/>
         <w:rPr>
@@ -3007,19 +3049,50 @@
         <w:jc w:val="both"/>
         <w:rPr>
           <w:rFonts w:asciiTheme="minorHAnsi" w:hAnsiTheme="minorHAnsi" w:cstheme="minorHAnsi"/>
-          <w:b/>
-          <w:sz w:val="24"/>
-          <w:szCs w:val="24"/>
-        </w:rPr>
-      </w:pPr>
-      <w:r>
-        <w:rPr>
-          <w:rFonts w:asciiTheme="minorHAnsi" w:hAnsiTheme="minorHAnsi" w:cstheme="minorHAnsi"/>
-          <w:b/>
-          <w:sz w:val="24"/>
-          <w:szCs w:val="24"/>
-        </w:rPr>
-        <w:t xml:space="preserve">Recibir el pago correspondiente por sus labores como practicante, además de recibir sus prestaciones y derechos según ley </w:t>
+          <w:sz w:val="24"/>
+          <w:szCs w:val="24"/>
+        </w:rPr>
+      </w:pPr>
+      <w:r>
+        <w:rPr>
+          <w:rFonts w:asciiTheme="minorHAnsi" w:hAnsiTheme="minorHAnsi" w:cstheme="minorHAnsi"/>
+          <w:sz w:val="24"/>
+          <w:szCs w:val="24"/>
+        </w:rPr>
+        <w:t xml:space="preserve">Recibir </w:t>
+      </w:r>
+      <w:r>
+        <w:rPr>
+          <w:rFonts w:asciiTheme="minorHAnsi" w:hAnsiTheme="minorHAnsi" w:cstheme="minorHAnsi"/>
+          <w:sz w:val="24"/>
+          <w:szCs w:val="24"/>
+        </w:rPr>
+        <w:t>orientación e inducción para desarrollar sus funciones.</w:t>
+      </w:r>
+    </w:p>
+    <w:p>
+      <w:pPr>
+        <w:pStyle w:val="Prrafodelista"/>
+        <w:numPr>
+          <w:ilvl w:val="0"/>
+          <w:numId w:val="14"/>
+        </w:numPr>
+        <w:spacing w:line="276" w:lineRule="auto"/>
+        <w:jc w:val="both"/>
+        <w:rPr>
+          <w:rFonts w:asciiTheme="minorHAnsi" w:hAnsiTheme="minorHAnsi" w:cstheme="minorHAnsi"/>
+          <w:sz w:val="24"/>
+          <w:szCs w:val="24"/>
+        </w:rPr>
+      </w:pPr>
+      <w:r>
+        <w:rPr>
+          <w:rFonts w:asciiTheme="minorHAnsi" w:hAnsiTheme="minorHAnsi" w:cstheme="minorHAnsi"/>
+          <w:sz w:val="24"/>
+          <w:szCs w:val="24"/>
+        </w:rPr>
+        <w:lastRenderedPageBreak/>
+        <w:t>Recibir la remuneración correspondiente según ley.</w:t>
       </w:r>
     </w:p>
     <w:p>
@@ -3296,6 +3369,7 @@
         </w:rPr>
         <w:t xml:space="preserve">na duración de </w:t>
       </w:r>
+      <w:bookmarkStart w:id="2" w:name="_Hlk167809754"/>
       <w:r>
         <w:rPr>
           <w:rFonts w:asciiTheme="minorHAnsi" w:hAnsiTheme="minorHAnsi" w:cstheme="minorHAnsi"/>
@@ -3337,6 +3411,7 @@
         </w:rPr>
         <w:t xml:space="preserve"> </w:t>
       </w:r>
+      <w:bookmarkEnd w:id="2"/>
       <w:r>
         <w:rPr>
           <w:rFonts w:asciiTheme="minorHAnsi" w:hAnsiTheme="minorHAnsi" w:cstheme="minorHAnsi"/>
@@ -3418,84 +3493,14 @@
           <w:sz w:val="24"/>
           <w:szCs w:val="24"/>
         </w:rPr>
-        <w:t>En el caso de prácticas remuneradas, el practicante recibirá una subvención acorde con las disposiciones establecidas por la institución, la cual será determinada en función de la naturaleza de las tareas realizadas, el nivel de responsabilidad asumido y otros criterios pertinentes. Esta subvención será comunicada de manera clara al practicante al inicio del periodo de prácticas y será sujeta a cualquier ajuste que la institución considere necesario durante la duración del programa de prácticas.</w:t>
+        <w:t>En el caso de prácticas no remuneradas, el convenio entre la institución y el practicante se centrará exclusivamente en aspectos académicos y de inserción laboral. La institución se compromete a proporcionar al practicante un entorno de aprendizaje adecuado para el desarrollo de sus habilidades profesionales, así como a ofrecer orientación y supervisión durante el periodo de prácticas. El practicante, consciente de que no recibirá ningún aporte económico, accede voluntariamente a participar en el programa de prácticas con el único propósito de adquirir experiencia y habilidades que faciliten su futura inserción en el mercado laboral. Ambas partes acuerdan revisar periódicamente el progreso del practicante y realizar los ajustes necesarios para garantizar una experiencia formativa efectiva.</w:t>
       </w:r>
     </w:p>
     <w:p>
       <w:pPr>
         <w:pStyle w:val="Prrafodelista"/>
-        <w:numPr>
-          <w:ilvl w:val="0"/>
-          <w:numId w:val="16"/>
-        </w:numPr>
-        <w:spacing w:line="276" w:lineRule="auto"/>
-        <w:jc w:val="both"/>
-        <w:rPr>
-          <w:rFonts w:asciiTheme="minorHAnsi" w:hAnsiTheme="minorHAnsi" w:cstheme="minorHAnsi"/>
-          <w:sz w:val="24"/>
-          <w:szCs w:val="24"/>
-        </w:rPr>
-      </w:pPr>
-      <w:r>
-        <w:rPr>
-          <w:rFonts w:asciiTheme="minorHAnsi" w:hAnsiTheme="minorHAnsi" w:cstheme="minorHAnsi"/>
-          <w:sz w:val="24"/>
-          <w:szCs w:val="24"/>
-        </w:rPr>
-        <w:t>El presente convenio deberá incluir como anexo el contrato suscrito entre la institución y el practicante, el cual detallará las condiciones específicas de la práctica, incluyendo la duración, las responsabilidades, la remuneración, así como cualquier otra disposición relevante para el desarrollo adecuado de las actividades prácticas.</w:t>
-      </w:r>
-    </w:p>
-    <w:p>
-      <w:pPr>
-        <w:pStyle w:val="Prrafodelista"/>
-        <w:numPr>
-          <w:ilvl w:val="0"/>
-          <w:numId w:val="16"/>
-        </w:numPr>
-        <w:spacing w:line="276" w:lineRule="auto"/>
-        <w:jc w:val="both"/>
-        <w:rPr>
-          <w:rFonts w:asciiTheme="minorHAnsi" w:hAnsiTheme="minorHAnsi" w:cstheme="minorHAnsi"/>
-          <w:sz w:val="24"/>
-          <w:szCs w:val="24"/>
-        </w:rPr>
-      </w:pPr>
-      <w:r>
-        <w:rPr>
-          <w:rFonts w:asciiTheme="minorHAnsi" w:hAnsiTheme="minorHAnsi" w:cstheme="minorHAnsi"/>
-          <w:sz w:val="24"/>
-          <w:szCs w:val="24"/>
-        </w:rPr>
-        <w:t xml:space="preserve">Las subvenciones previstas en la Ley deberán ser otorgadas en dinero, utilizándose los medios de pago usuales en la empresa. </w:t>
-      </w:r>
-    </w:p>
-    <w:p>
-      <w:pPr>
-        <w:pStyle w:val="Prrafodelista"/>
-        <w:numPr>
-          <w:ilvl w:val="0"/>
-          <w:numId w:val="16"/>
-        </w:numPr>
-        <w:spacing w:line="276" w:lineRule="auto"/>
-        <w:jc w:val="both"/>
-        <w:rPr>
-          <w:rFonts w:asciiTheme="minorHAnsi" w:hAnsiTheme="minorHAnsi" w:cstheme="minorHAnsi"/>
-          <w:sz w:val="24"/>
-          <w:szCs w:val="24"/>
-        </w:rPr>
-      </w:pPr>
-      <w:r>
-        <w:rPr>
-          <w:rFonts w:asciiTheme="minorHAnsi" w:hAnsiTheme="minorHAnsi" w:cstheme="minorHAnsi"/>
-          <w:sz w:val="24"/>
-          <w:szCs w:val="24"/>
-        </w:rPr>
-        <w:t>Las subvenciones previstas en la Ley constituyen gasto deducible para efectos del Impuesto a la Renta.</w:t>
-      </w:r>
-    </w:p>
-    <w:p>
-      <w:pPr>
-        <w:spacing w:line="276" w:lineRule="auto"/>
+        <w:spacing w:line="276" w:lineRule="auto"/>
+        <w:ind w:left="360"/>
         <w:jc w:val="both"/>
         <w:rPr>
           <w:rFonts w:asciiTheme="minorHAnsi" w:hAnsiTheme="minorHAnsi" w:cstheme="minorHAnsi"/>
@@ -3632,7 +3637,6 @@
           <w:sz w:val="24"/>
           <w:szCs w:val="24"/>
         </w:rPr>
-        <w:lastRenderedPageBreak/>
         <w:t>Por incumplimiento de algunos de los compromisos asumidos por las partes, bastando para ello una comunicación escrita a la otra parte con 10 días cal</w:t>
       </w:r>
       <w:r>
@@ -3673,6 +3677,7 @@
           <w:sz w:val="24"/>
           <w:szCs w:val="24"/>
         </w:rPr>
+        <w:lastRenderedPageBreak/>
         <w:t>Por caso fortuito o fuerza mayor que imposibilite su cumplimiento, bastando para ello una comunicación escrita con 10 días posteriores al hecho.</w:t>
       </w:r>
     </w:p>
@@ -3807,18 +3812,6 @@
         <w:jc w:val="both"/>
         <w:rPr>
           <w:rFonts w:asciiTheme="minorHAnsi" w:hAnsiTheme="minorHAnsi" w:cstheme="minorHAnsi"/>
-          <w:b/>
-          <w:sz w:val="24"/>
-          <w:szCs w:val="24"/>
-        </w:rPr>
-      </w:pPr>
-    </w:p>
-    <w:p>
-      <w:pPr>
-        <w:spacing w:line="276" w:lineRule="auto"/>
-        <w:jc w:val="both"/>
-        <w:rPr>
-          <w:rFonts w:asciiTheme="minorHAnsi" w:hAnsiTheme="minorHAnsi" w:cstheme="minorHAnsi"/>
           <w:sz w:val="24"/>
           <w:szCs w:val="24"/>
         </w:rPr>
@@ -3880,15 +3873,7 @@
           <w:sz w:val="24"/>
           <w:szCs w:val="24"/>
         </w:rPr>
-        <w:t xml:space="preserve">) ejemplares de un mismo tenor y validez, en la ciudad de Huancayo, </w:t>
-      </w:r>
-      <w:r>
-        <w:rPr>
-          <w:rFonts w:asciiTheme="minorHAnsi" w:hAnsiTheme="minorHAnsi" w:cstheme="minorHAnsi"/>
-          <w:sz w:val="24"/>
-          <w:szCs w:val="24"/>
-        </w:rPr>
-        <w:t xml:space="preserve">a los </w:t>
+        <w:t xml:space="preserve">) ejemplares de un mismo tenor y validez, en la ciudad de Huancayo, a los </w:t>
       </w:r>
       <w:r>
         <w:rPr>
@@ -3930,7 +3915,15 @@
           <w:sz w:val="24"/>
           <w:szCs w:val="24"/>
         </w:rPr>
-        <w:t xml:space="preserve"> del mes de {</w:t>
+        <w:t xml:space="preserve"> del mes de </w:t>
+      </w:r>
+      <w:r>
+        <w:rPr>
+          <w:rFonts w:asciiTheme="minorHAnsi" w:hAnsiTheme="minorHAnsi" w:cstheme="minorHAnsi"/>
+          <w:sz w:val="24"/>
+          <w:szCs w:val="24"/>
+        </w:rPr>
+        <w:t>{</w:t>
       </w:r>
       <w:proofErr w:type="spellStart"/>
       <w:r>
@@ -3948,9 +3941,16 @@
           <w:sz w:val="24"/>
           <w:szCs w:val="24"/>
         </w:rPr>
-        <w:t xml:space="preserve">} del año </w:t>
-      </w:r>
-      <w:bookmarkStart w:id="0" w:name="_Hlk167809732"/>
+        <w:t>}</w:t>
+      </w:r>
+      <w:r>
+        <w:rPr>
+          <w:rFonts w:asciiTheme="minorHAnsi" w:hAnsiTheme="minorHAnsi" w:cstheme="minorHAnsi"/>
+          <w:sz w:val="24"/>
+          <w:szCs w:val="24"/>
+        </w:rPr>
+        <w:t xml:space="preserve"> del año </w:t>
+      </w:r>
       <w:r>
         <w:rPr>
           <w:rFonts w:asciiTheme="minorHAnsi" w:hAnsiTheme="minorHAnsi" w:cstheme="minorHAnsi"/>
@@ -3986,13 +3986,25 @@
         <w:t>.</w:t>
       </w:r>
     </w:p>
-    <w:bookmarkEnd w:id="0"/>
-    <w:p>
-      <w:pPr>
-        <w:spacing w:line="276" w:lineRule="auto"/>
-        <w:jc w:val="both"/>
-        <w:rPr>
-          <w:rFonts w:asciiTheme="minorHAnsi" w:hAnsiTheme="minorHAnsi" w:cstheme="minorHAnsi"/>
+    <w:p>
+      <w:pPr>
+        <w:spacing w:line="276" w:lineRule="auto"/>
+        <w:jc w:val="both"/>
+        <w:rPr>
+          <w:rFonts w:asciiTheme="minorHAnsi" w:hAnsiTheme="minorHAnsi" w:cstheme="minorHAnsi"/>
+          <w:sz w:val="24"/>
+          <w:szCs w:val="24"/>
+        </w:rPr>
+      </w:pPr>
+    </w:p>
+    <w:p>
+      <w:pPr>
+        <w:spacing w:line="276" w:lineRule="auto"/>
+        <w:ind w:firstLine="708"/>
+        <w:jc w:val="both"/>
+        <w:rPr>
+          <w:rFonts w:asciiTheme="minorHAnsi" w:hAnsiTheme="minorHAnsi" w:cstheme="minorHAnsi"/>
+          <w:b/>
           <w:sz w:val="24"/>
           <w:szCs w:val="24"/>
         </w:rPr>
@@ -4213,7 +4225,7 @@
         <mc:AlternateContent>
           <mc:Choice Requires="wps">
             <w:drawing>
-              <wp:anchor distT="45720" distB="45720" distL="114300" distR="114300" simplePos="0" relativeHeight="251660288" behindDoc="0" locked="0" layoutInCell="1" allowOverlap="1" wp14:anchorId="00868B47" wp14:editId="4499C9C1">
+              <wp:anchor distT="45720" distB="45720" distL="114300" distR="114300" simplePos="0" relativeHeight="251661312" behindDoc="0" locked="0" layoutInCell="1" allowOverlap="1" wp14:anchorId="7DC59FD2" wp14:editId="37B6058D">
                 <wp:simplePos x="0" y="0"/>
                 <wp:positionH relativeFrom="margin">
                   <wp:posOffset>3379470</wp:posOffset>
@@ -4292,7 +4304,14 @@
                                 <w:b/>
                                 <w:sz w:val="24"/>
                               </w:rPr>
-                              <w:t>representanteEmpresa</w:t>
+                              <w:t>representante</w:t>
+                            </w:r>
+                            <w:r>
+                              <w:rPr>
+                                <w:b/>
+                                <w:sz w:val="24"/>
+                              </w:rPr>
+                              <w:t>Empresa</w:t>
                             </w:r>
                             <w:proofErr w:type="spellEnd"/>
                             <w:r>
@@ -4366,11 +4385,11 @@
           </mc:Choice>
           <mc:Fallback>
             <w:pict>
-              <v:shapetype w14:anchorId="00868B47" id="_x0000_t202" coordsize="21600,21600" o:spt="202" path="m,l,21600r21600,l21600,xe">
+              <v:shapetype w14:anchorId="7DC59FD2" id="_x0000_t202" coordsize="21600,21600" o:spt="202" path="m,l,21600r21600,l21600,xe">
                 <v:stroke joinstyle="miter"/>
                 <v:path gradientshapeok="t" o:connecttype="rect"/>
               </v:shapetype>
-              <v:shape id="Cuadro de texto 2" o:spid="_x0000_s1026" type="#_x0000_t202" style="position:absolute;left:0;text-align:left;margin-left:266.1pt;margin-top:3.35pt;width:185.9pt;height:110.6pt;z-index:251660288;visibility:visible;mso-wrap-style:square;mso-width-percent:0;mso-height-percent:200;mso-wrap-distance-left:9pt;mso-wrap-distance-top:3.6pt;mso-wrap-distance-right:9pt;mso-wrap-distance-bottom:3.6pt;mso-position-horizontal:absolute;mso-position-horizontal-relative:margin;mso-position-vertical:absolute;mso-position-vertical-relative:text;mso-width-percent:0;mso-height-percent:200;mso-width-relative:margin;mso-height-relative:margin;v-text-anchor:top" o:gfxdata="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" stroked="f">
+              <v:shape id="Cuadro de texto 2" o:spid="_x0000_s1026" type="#_x0000_t202" style="position:absolute;left:0;text-align:left;margin-left:266.1pt;margin-top:3.35pt;width:185.9pt;height:110.6pt;z-index:251661312;visibility:visible;mso-wrap-style:square;mso-width-percent:0;mso-height-percent:200;mso-wrap-distance-left:9pt;mso-wrap-distance-top:3.6pt;mso-wrap-distance-right:9pt;mso-wrap-distance-bottom:3.6pt;mso-position-horizontal:absolute;mso-position-horizontal-relative:margin;mso-position-vertical:absolute;mso-position-vertical-relative:text;mso-width-percent:0;mso-height-percent:200;mso-width-relative:margin;mso-height-relative:margin;v-text-anchor:top" o:gfxdata="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" stroked="f">
                 <v:textbox style="mso-fit-shape-to-text:t">
                   <w:txbxContent>
                     <w:p>
@@ -4411,7 +4430,14 @@
                           <w:b/>
                           <w:sz w:val="24"/>
                         </w:rPr>
-                        <w:t>representanteEmpresa</w:t>
+                        <w:t>representante</w:t>
+                      </w:r>
+                      <w:r>
+                        <w:rPr>
+                          <w:b/>
+                          <w:sz w:val="24"/>
+                        </w:rPr>
+                        <w:t>Empresa</w:t>
                       </w:r>
                       <w:proofErr w:type="spellEnd"/>
                       <w:r>
@@ -4485,7 +4511,7 @@
         <mc:AlternateContent>
           <mc:Choice Requires="wps">
             <w:drawing>
-              <wp:anchor distT="45720" distB="45720" distL="114300" distR="114300" simplePos="0" relativeHeight="251659264" behindDoc="0" locked="0" layoutInCell="1" allowOverlap="1" wp14:anchorId="5ADDDC56" wp14:editId="0C5AB1C7">
+              <wp:anchor distT="45720" distB="45720" distL="114300" distR="114300" simplePos="0" relativeHeight="251659264" behindDoc="0" locked="0" layoutInCell="1" allowOverlap="1" wp14:anchorId="23315701" wp14:editId="7916A73B">
                 <wp:simplePos x="0" y="0"/>
                 <wp:positionH relativeFrom="column">
                   <wp:posOffset>235229</wp:posOffset>
@@ -4601,8 +4627,8 @@
                               </w:rPr>
                               <w:t>DECANO (E)</w:t>
                             </w:r>
-                            <w:bookmarkStart w:id="1" w:name="_GoBack"/>
-                            <w:bookmarkEnd w:id="1"/>
+                            <w:bookmarkStart w:id="3" w:name="_GoBack"/>
+                            <w:bookmarkEnd w:id="3"/>
                           </w:p>
                           <w:p>
                             <w:pPr>
@@ -4631,7 +4657,7 @@
           </mc:Choice>
           <mc:Fallback>
             <w:pict>
-              <v:shapetype w14:anchorId="5ADDDC56" id="_x0000_t202" coordsize="21600,21600" o:spt="202" path="m,l,21600r21600,l21600,xe">
+              <v:shapetype w14:anchorId="23315701" id="_x0000_t202" coordsize="21600,21600" o:spt="202" path="m,l,21600r21600,l21600,xe">
                 <v:stroke joinstyle="miter"/>
                 <v:path gradientshapeok="t" o:connecttype="rect"/>
               </v:shapetype>
@@ -4713,8 +4739,8 @@
                         </w:rPr>
                         <w:t>DECANO (E)</w:t>
                       </w:r>
-                      <w:bookmarkStart w:id="2" w:name="_GoBack"/>
-                      <w:bookmarkEnd w:id="2"/>
+                      <w:bookmarkStart w:id="4" w:name="_GoBack"/>
+                      <w:bookmarkEnd w:id="4"/>
                     </w:p>
                     <w:p>
                       <w:pPr>
@@ -4914,11 +4940,10 @@
           <w:sz w:val="24"/>
           <w:szCs w:val="24"/>
         </w:rPr>
-        <w:lastRenderedPageBreak/>
         <mc:AlternateContent>
           <mc:Choice Requires="wps">
             <w:drawing>
-              <wp:anchor distT="45720" distB="45720" distL="114300" distR="114300" simplePos="0" relativeHeight="251661312" behindDoc="0" locked="0" layoutInCell="1" allowOverlap="1" wp14:anchorId="0E62CD4D" wp14:editId="7F6ACAAD">
+              <wp:anchor distT="45720" distB="45720" distL="114300" distR="114300" simplePos="0" relativeHeight="251663360" behindDoc="0" locked="0" layoutInCell="1" allowOverlap="1" wp14:anchorId="7F8136E2" wp14:editId="57F6FE72">
                 <wp:simplePos x="0" y="0"/>
                 <wp:positionH relativeFrom="margin">
                   <wp:align>center</wp:align>
@@ -5091,7 +5116,7 @@
           </mc:Choice>
           <mc:Fallback>
             <w:pict>
-              <v:shape w14:anchorId="0E62CD4D" id="_x0000_s1028" type="#_x0000_t202" style="position:absolute;left:0;text-align:left;margin-left:0;margin-top:.65pt;width:185.9pt;height:110.6pt;z-index:251661312;visibility:visible;mso-wrap-style:square;mso-width-percent:0;mso-height-percent:200;mso-wrap-distance-left:9pt;mso-wrap-distance-top:3.6pt;mso-wrap-distance-right:9pt;mso-wrap-distance-bottom:3.6pt;mso-position-horizontal:center;mso-position-horizontal-relative:margin;mso-position-vertical:absolute;mso-position-vertical-relative:text;mso-width-percent:0;mso-height-percent:200;mso-width-relative:margin;mso-height-relative:margin;v-text-anchor:top" o:gfxdata="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" stroked="f">
+              <v:shape w14:anchorId="7F8136E2" id="_x0000_s1028" type="#_x0000_t202" style="position:absolute;left:0;text-align:left;margin-left:0;margin-top:.65pt;width:185.9pt;height:110.6pt;z-index:251663360;visibility:visible;mso-wrap-style:square;mso-width-percent:0;mso-height-percent:200;mso-wrap-distance-left:9pt;mso-wrap-distance-top:3.6pt;mso-wrap-distance-right:9pt;mso-wrap-distance-bottom:3.6pt;mso-position-horizontal:center;mso-position-horizontal-relative:margin;mso-position-vertical:absolute;mso-position-vertical-relative:text;mso-width-percent:0;mso-height-percent:200;mso-width-relative:margin;mso-height-relative:margin;v-text-anchor:top" o:gfxdata="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" stroked="f">
                 <v:textbox style="mso-fit-shape-to-text:t">
                   <w:txbxContent>
                     <w:p>
@@ -5190,8 +5215,6 @@
                         </w:rPr>
                         <w:t>Estudiante</w:t>
                       </w:r>
-                      <w:bookmarkStart w:id="2" w:name="_GoBack"/>
-                      <w:bookmarkEnd w:id="2"/>
                       <w:proofErr w:type="spellEnd"/>
                       <w:r>
                         <w:rPr>
@@ -5252,16 +5275,6 @@
         </w:rPr>
         <w:t xml:space="preserve"> </w:t>
       </w:r>
-    </w:p>
-    <w:p>
-      <w:pPr>
-        <w:spacing w:line="276" w:lineRule="auto"/>
-        <w:ind w:left="720" w:firstLine="720"/>
-        <w:jc w:val="both"/>
-        <w:rPr>
-          <w:noProof/>
-        </w:rPr>
-      </w:pPr>
     </w:p>
     <w:sectPr>
       <w:headerReference w:type="default" r:id="rId8"/>
@@ -5673,7 +5686,7 @@
               <v:stroke joinstyle="miter"/>
               <v:path gradientshapeok="t" o:connecttype="rect"/>
             </v:shapetype>
-            <v:shape id="Cuadro de texto 56" o:spid="_x0000_s1026" type="#_x0000_t202" style="position:absolute;margin-left:75.45pt;margin-top:79.05pt;width:430.8pt;height:12.7pt;z-index:-251653120;visibility:visible;mso-wrap-style:square;mso-width-percent:0;mso-height-percent:0;mso-wrap-distance-left:9pt;mso-wrap-distance-top:0;mso-wrap-distance-right:9pt;mso-wrap-distance-bottom:0;mso-position-horizontal:absolute;mso-position-horizontal-relative:page;mso-position-vertical:absolute;mso-position-vertical-relative:page;mso-width-percent:0;mso-height-percent:0;mso-width-relative:page;mso-height-relative:page;v-text-anchor:top" o:gfxdata="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" filled="f" stroked="f">
+            <v:shape id="Cuadro de texto 56" o:spid="_x0000_s1029" type="#_x0000_t202" style="position:absolute;margin-left:75.45pt;margin-top:79.05pt;width:430.8pt;height:12.7pt;z-index:-251653120;visibility:visible;mso-wrap-style:square;mso-width-percent:0;mso-height-percent:0;mso-wrap-distance-left:9pt;mso-wrap-distance-top:0;mso-wrap-distance-right:9pt;mso-wrap-distance-bottom:0;mso-position-horizontal:absolute;mso-position-horizontal-relative:page;mso-position-vertical:absolute;mso-position-vertical-relative:page;mso-width-percent:0;mso-height-percent:0;mso-width-relative:page;mso-height-relative:page;v-text-anchor:top" o:gfxdata="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" filled="f" stroked="f">
               <v:textbox inset="0,0,0,0">
                 <w:txbxContent>
                   <w:p>
@@ -9219,7 +9232,7 @@
 </file>
 
 <file path=customXml/itemProps1.xml><?xml version="1.0" encoding="utf-8"?>
-<ds:datastoreItem xmlns:ds="http://schemas.openxmlformats.org/officeDocument/2006/customXml" ds:itemID="{65E7488A-3E7D-43A2-A635-1750C2845BC6}">
+<ds:datastoreItem xmlns:ds="http://schemas.openxmlformats.org/officeDocument/2006/customXml" ds:itemID="{A173DAAD-A973-4778-A784-4BCF64D52053}">
   <ds:schemaRefs>
     <ds:schemaRef ds:uri="http://schemas.openxmlformats.org/officeDocument/2006/bibliography"/>
   </ds:schemaRefs>

</xml_diff>